<commit_message>
add the guide to run the solution
</commit_message>
<xml_diff>
--- a/Deliverables stuff.docx
+++ b/Deliverables stuff.docx
@@ -159,14 +159,31 @@
         <w:t>Screen shots of Usage of Post Man tool to test each End Point of all Microservices</w:t>
       </w:r>
     </w:p>
+    <w:p>
+      <w:hyperlink r:id="rId14" w:history="1">
+        <w:r>
+          <w:rPr>
+            <w:rStyle w:val="Hyperlink"/>
+          </w:rPr>
+          <w:t>https://github.com/zhangxin20180402/SBA/blob/master/PostManTest.zip</w:t>
+        </w:r>
+      </w:hyperlink>
+    </w:p>
+    <w:p>
+      <w:pPr>
+        <w:pStyle w:val="ListParagraph"/>
+        <w:numPr>
+          <w:ilvl w:val="0"/>
+          <w:numId w:val="1"/>
+        </w:numPr>
+      </w:pPr>
+      <w:r>
+        <w:t>Few Steps on how to run the solution.</w:t>
+      </w:r>
+    </w:p>
     <w:p/>
     <w:p>
       <w:r>
-        <w:t>4.Few Steps on how to run the solution.</w:t>
-      </w:r>
-    </w:p>
-    <w:p>
-      <w:r>
         <w:t xml:space="preserve">5.Test code of Angular and </w:t>
       </w:r>
       <w:proofErr w:type="spellStart"/>
@@ -185,19 +202,112 @@
       <w:r>
         <w:t xml:space="preserve"> </w:t>
       </w:r>
+      <w:r>
+        <w:t xml:space="preserve">least one REST End point, and Screenshot of report </w:t>
+      </w:r>
+    </w:p>
+    <w:p>
+      <w:r>
+        <w:t>7.Dockerfile</w:t>
+      </w:r>
+    </w:p>
+    <w:p>
+      <w:hyperlink r:id="rId15" w:history="1">
+        <w:r>
+          <w:rPr>
+            <w:rStyle w:val="Hyperlink"/>
+          </w:rPr>
+          <w:t>https://github.com/zhangxin20180402/SBA/blob/master/docker-compose.yml</w:t>
+        </w:r>
+      </w:hyperlink>
+    </w:p>
+    <w:p>
+      <w:hyperlink r:id="rId16" w:history="1">
+        <w:r>
+          <w:rPr>
+            <w:rStyle w:val="Hyperlink"/>
+          </w:rPr>
+          <w:t>https://github.com/zhangxin20180402/SBA/blob/master/UI/Dockerfile</w:t>
+        </w:r>
+      </w:hyperlink>
+    </w:p>
+    <w:p>
+      <w:hyperlink r:id="rId17" w:history="1">
+        <w:r>
+          <w:rPr>
+            <w:rStyle w:val="Hyperlink"/>
+          </w:rPr>
+          <w:t>https://github.com/zhangxin20180402/SBA/blob/master/company/Dockerfile</w:t>
+        </w:r>
+      </w:hyperlink>
+    </w:p>
+    <w:p>
+      <w:hyperlink r:id="rId18" w:history="1">
+        <w:r>
+          <w:rPr>
+            <w:rStyle w:val="Hyperlink"/>
+          </w:rPr>
+          <w:t>https://github.com/zhangxin20180402/SBA/blob/master/eureka/Dockerfile</w:t>
+        </w:r>
+      </w:hyperlink>
+    </w:p>
+    <w:p>
+      <w:hyperlink r:id="rId19" w:history="1">
+        <w:r>
+          <w:rPr>
+            <w:rStyle w:val="Hyperlink"/>
+          </w:rPr>
+          <w:t>https://github.com/zhangxin20180402/SBA/blob/master/infraSecurity/Dockerfile</w:t>
+        </w:r>
+      </w:hyperlink>
+    </w:p>
+    <w:p>
+      <w:hyperlink r:id="rId20" w:history="1">
+        <w:r>
+          <w:rPr>
+            <w:rStyle w:val="Hyperlink"/>
+          </w:rPr>
+          <w:t>https://github.com/zhangxin20180402/SBA/blob/master/mysql/Dockerfile</w:t>
+        </w:r>
+      </w:hyperlink>
+    </w:p>
+    <w:p>
+      <w:hyperlink r:id="rId21" w:history="1">
+        <w:r>
+          <w:rPr>
+            <w:rStyle w:val="Hyperlink"/>
+          </w:rPr>
+          <w:t>https://github.com/zhangxin20180402/SBA/blob/master/stockExchange/Dockerfile</w:t>
+        </w:r>
+      </w:hyperlink>
+    </w:p>
+    <w:p>
+      <w:hyperlink r:id="rId22" w:history="1">
+        <w:r>
+          <w:rPr>
+            <w:rStyle w:val="Hyperlink"/>
+          </w:rPr>
+          <w:t>https://github.com/zhangxin20180402/SBA/blob/master/uploadExcel/Dockerfile</w:t>
+        </w:r>
+      </w:hyperlink>
+    </w:p>
+    <w:p>
+      <w:hyperlink r:id="rId23" w:history="1">
+        <w:r>
+          <w:rPr>
+            <w:rStyle w:val="Hyperlink"/>
+          </w:rPr>
+          <w:t>https://github.com/zhangxin20180402/SBA/blob/master/zuul/Dockerfile</w:t>
+        </w:r>
+      </w:hyperlink>
+    </w:p>
+    <w:p>
       <w:bookmarkStart w:id="0" w:name="_GoBack"/>
       <w:bookmarkEnd w:id="0"/>
-      <w:r>
-        <w:t xml:space="preserve">least one REST End point, and Screenshot of report </w:t>
-      </w:r>
-    </w:p>
-    <w:p>
-      <w:r>
-        <w:t>7.Dockerfile</w:t>
-      </w:r>
-    </w:p>
-    <w:p>
-      <w:r>
+    </w:p>
+    <w:p>
+      <w:r>
+        <w:lastRenderedPageBreak/>
         <w:t xml:space="preserve">8.Jenkinsfile or Jenkins UI </w:t>
       </w:r>
       <w:proofErr w:type="spellStart"/>
@@ -206,11 +316,48 @@
       </w:r>
       <w:proofErr w:type="spellEnd"/>
     </w:p>
+    <w:p/>
     <w:p>
       <w:r>
         <w:t>9.URL where the Project is deployed</w:t>
       </w:r>
     </w:p>
+    <w:p>
+      <w:r>
+        <w:t xml:space="preserve">From the cloud lab, open the </w:t>
+      </w:r>
+      <w:proofErr w:type="spellStart"/>
+      <w:r>
+        <w:t>firefox</w:t>
+      </w:r>
+      <w:proofErr w:type="spellEnd"/>
+      <w:r>
+        <w:t xml:space="preserve"> browser, call the below link.</w:t>
+      </w:r>
+    </w:p>
+    <w:p>
+      <w:hyperlink r:id="rId24" w:history="1">
+        <w:r>
+          <w:rPr>
+            <w:rStyle w:val="Hyperlink"/>
+          </w:rPr>
+          <w:t>http://</w:t>
+        </w:r>
+        <w:r>
+          <w:rPr>
+            <w:rStyle w:val="Hyperlink"/>
+          </w:rPr>
+          <w:t>172.18.2.50</w:t>
+        </w:r>
+        <w:r>
+          <w:rPr>
+            <w:rStyle w:val="Hyperlink"/>
+          </w:rPr>
+          <w:t>:7894</w:t>
+        </w:r>
+      </w:hyperlink>
+    </w:p>
+    <w:p/>
     <w:sectPr>
       <w:pgSz w:w="12240" w:h="15840"/>
       <w:pgMar w:top="1440" w:right="1440" w:bottom="1440" w:left="1440" w:header="720" w:footer="720" w:gutter="0"/>

</xml_diff>

<commit_message>
add Jmeter screen cut and jmx file
</commit_message>
<xml_diff>
--- a/Deliverables stuff.docx
+++ b/Deliverables stuff.docx
@@ -235,6 +235,10 @@
       </w:r>
     </w:p>
     <w:p>
+      <w:bookmarkStart w:id="0" w:name="_GoBack"/>
+      <w:bookmarkEnd w:id="0"/>
+    </w:p>
+    <w:p>
       <w:pPr>
         <w:pStyle w:val="ListParagraph"/>
         <w:numPr>
@@ -349,7 +353,6 @@
       </w:pPr>
       <w:proofErr w:type="spellStart"/>
       <w:r>
-        <w:lastRenderedPageBreak/>
         <w:t>Jenkinsfile</w:t>
       </w:r>
       <w:proofErr w:type="spellEnd"/>
@@ -363,8 +366,14 @@
       <w:proofErr w:type="spellEnd"/>
     </w:p>
     <w:p>
-      <w:bookmarkStart w:id="0" w:name="_GoBack"/>
-      <w:bookmarkEnd w:id="0"/>
+      <w:hyperlink r:id="rId25" w:history="1">
+        <w:r>
+          <w:rPr>
+            <w:rStyle w:val="Hyperlink"/>
+          </w:rPr>
+          <w:t>https://github.com/zhangxin20180402/SBA/blob/master/Jenkins%20ScreenCut.docx</w:t>
+        </w:r>
+      </w:hyperlink>
     </w:p>
     <w:p>
       <w:pPr>
@@ -392,7 +401,7 @@
       </w:r>
     </w:p>
     <w:p>
-      <w:hyperlink r:id="rId25" w:history="1">
+      <w:hyperlink r:id="rId26" w:history="1">
         <w:r>
           <w:rPr>
             <w:rStyle w:val="Hyperlink"/>
@@ -968,6 +977,36 @@
       <w:contextualSpacing/>
     </w:pPr>
   </w:style>
+  <w:style w:type="paragraph" w:styleId="BalloonText">
+    <w:name w:val="Balloon Text"/>
+    <w:basedOn w:val="Normal"/>
+    <w:link w:val="BalloonTextChar"/>
+    <w:uiPriority w:val="99"/>
+    <w:semiHidden/>
+    <w:unhideWhenUsed/>
+    <w:rsid w:val="00265B42"/>
+    <w:pPr>
+      <w:spacing w:after="0" w:line="240" w:lineRule="auto"/>
+    </w:pPr>
+    <w:rPr>
+      <w:rFonts w:ascii="Segoe UI" w:hAnsi="Segoe UI" w:cs="Segoe UI"/>
+      <w:sz w:val="18"/>
+      <w:szCs w:val="18"/>
+    </w:rPr>
+  </w:style>
+  <w:style w:type="character" w:customStyle="1" w:styleId="BalloonTextChar">
+    <w:name w:val="Balloon Text Char"/>
+    <w:basedOn w:val="DefaultParagraphFont"/>
+    <w:link w:val="BalloonText"/>
+    <w:uiPriority w:val="99"/>
+    <w:semiHidden/>
+    <w:rsid w:val="00265B42"/>
+    <w:rPr>
+      <w:rFonts w:ascii="Segoe UI" w:hAnsi="Segoe UI" w:cs="Segoe UI"/>
+      <w:sz w:val="18"/>
+      <w:szCs w:val="18"/>
+    </w:rPr>
+  </w:style>
 </w:styles>
 </file>
 

</xml_diff>

<commit_message>
Add one testcase for springboot
</commit_message>
<xml_diff>
--- a/Deliverables stuff.docx
+++ b/Deliverables stuff.docx
@@ -212,6 +212,64 @@
       </w:r>
     </w:p>
     <w:p>
+      <w:pPr>
+        <w:rPr>
+          <w:b/>
+        </w:rPr>
+      </w:pPr>
+      <w:r>
+        <w:rPr>
+          <w:b/>
+        </w:rPr>
+        <w:t>Angular:</w:t>
+      </w:r>
+    </w:p>
+    <w:p>
+      <w:hyperlink r:id="rId16" w:history="1">
+        <w:r>
+          <w:rPr>
+            <w:rStyle w:val="Hyperlink"/>
+          </w:rPr>
+          <w:t>https://github.com/zhangxin20180402/SBA/blob/master/UI/src/app/service/auth-gaurd.service.spec.ts</w:t>
+        </w:r>
+      </w:hyperlink>
+    </w:p>
+    <w:p>
+      <w:hyperlink r:id="rId17" w:history="1">
+        <w:r>
+          <w:rPr>
+            <w:rStyle w:val="Hyperlink"/>
+          </w:rPr>
+          <w:t>https://github.com/zhangxin20180402/SBA/blob/master/UI/src/app/service/authentication.service.spec.ts</w:t>
+        </w:r>
+      </w:hyperlink>
+    </w:p>
+    <w:p>
+      <w:hyperlink r:id="rId18" w:history="1">
+        <w:r>
+          <w:rPr>
+            <w:rStyle w:val="Hyperlink"/>
+          </w:rPr>
+          <w:t>https://github.com/zhangxin20180402/SBA/blob/master/UI/src/app/service/company.service.spec.ts</w:t>
+        </w:r>
+      </w:hyperlink>
+    </w:p>
+    <w:p>
+      <w:pPr>
+        <w:rPr>
+          <w:b/>
+        </w:rPr>
+      </w:pPr>
+      <w:proofErr w:type="spellStart"/>
+      <w:r>
+        <w:rPr>
+          <w:b/>
+        </w:rPr>
+        <w:t>Mid Tier</w:t>
+      </w:r>
+      <w:proofErr w:type="spellEnd"/>
+    </w:p>
+    <w:p>
       <w:bookmarkStart w:id="0" w:name="_GoBack"/>
       <w:bookmarkEnd w:id="0"/>
     </w:p>
@@ -239,7 +297,7 @@
       </w:r>
     </w:p>
     <w:p>
-      <w:hyperlink r:id="rId16" w:history="1">
+      <w:hyperlink r:id="rId19" w:history="1">
         <w:r>
           <w:rPr>
             <w:rStyle w:val="Hyperlink"/>
@@ -249,7 +307,7 @@
       </w:hyperlink>
     </w:p>
     <w:p>
-      <w:hyperlink r:id="rId17" w:history="1">
+      <w:hyperlink r:id="rId20" w:history="1">
         <w:r>
           <w:rPr>
             <w:rStyle w:val="Hyperlink"/>
@@ -273,7 +331,7 @@
       <w:proofErr w:type="spellEnd"/>
     </w:p>
     <w:p>
-      <w:hyperlink r:id="rId18" w:history="1">
+      <w:hyperlink r:id="rId21" w:history="1">
         <w:r>
           <w:rPr>
             <w:rStyle w:val="Hyperlink"/>
@@ -283,7 +341,7 @@
       </w:hyperlink>
     </w:p>
     <w:p>
-      <w:hyperlink r:id="rId19" w:history="1">
+      <w:hyperlink r:id="rId22" w:history="1">
         <w:r>
           <w:rPr>
             <w:rStyle w:val="Hyperlink"/>
@@ -293,7 +351,7 @@
       </w:hyperlink>
     </w:p>
     <w:p>
-      <w:hyperlink r:id="rId20" w:history="1">
+      <w:hyperlink r:id="rId23" w:history="1">
         <w:r>
           <w:rPr>
             <w:rStyle w:val="Hyperlink"/>
@@ -303,7 +361,7 @@
       </w:hyperlink>
     </w:p>
     <w:p>
-      <w:hyperlink r:id="rId21" w:history="1">
+      <w:hyperlink r:id="rId24" w:history="1">
         <w:r>
           <w:rPr>
             <w:rStyle w:val="Hyperlink"/>
@@ -313,7 +371,7 @@
       </w:hyperlink>
     </w:p>
     <w:p>
-      <w:hyperlink r:id="rId22" w:history="1">
+      <w:hyperlink r:id="rId25" w:history="1">
         <w:r>
           <w:rPr>
             <w:rStyle w:val="Hyperlink"/>
@@ -323,7 +381,7 @@
       </w:hyperlink>
     </w:p>
     <w:p>
-      <w:hyperlink r:id="rId23" w:history="1">
+      <w:hyperlink r:id="rId26" w:history="1">
         <w:r>
           <w:rPr>
             <w:rStyle w:val="Hyperlink"/>
@@ -333,7 +391,7 @@
       </w:hyperlink>
     </w:p>
     <w:p>
-      <w:hyperlink r:id="rId24" w:history="1">
+      <w:hyperlink r:id="rId27" w:history="1">
         <w:r>
           <w:rPr>
             <w:rStyle w:val="Hyperlink"/>
@@ -343,7 +401,7 @@
       </w:hyperlink>
     </w:p>
     <w:p>
-      <w:hyperlink r:id="rId25" w:history="1">
+      <w:hyperlink r:id="rId28" w:history="1">
         <w:r>
           <w:rPr>
             <w:rStyle w:val="Hyperlink"/>
@@ -353,7 +411,7 @@
       </w:hyperlink>
     </w:p>
     <w:p>
-      <w:hyperlink r:id="rId26" w:history="1">
+      <w:hyperlink r:id="rId29" w:history="1">
         <w:r>
           <w:rPr>
             <w:rStyle w:val="Hyperlink"/>
@@ -385,7 +443,7 @@
       <w:proofErr w:type="spellEnd"/>
     </w:p>
     <w:p>
-      <w:hyperlink r:id="rId27" w:history="1">
+      <w:hyperlink r:id="rId30" w:history="1">
         <w:r>
           <w:rPr>
             <w:rStyle w:val="Hyperlink"/>
@@ -420,7 +478,7 @@
       </w:r>
     </w:p>
     <w:p>
-      <w:hyperlink r:id="rId28" w:history="1">
+      <w:hyperlink r:id="rId31" w:history="1">
         <w:r>
           <w:rPr>
             <w:rStyle w:val="Hyperlink"/>

</xml_diff>

<commit_message>
some comment for unit test
</commit_message>
<xml_diff>
--- a/Deliverables stuff.docx
+++ b/Deliverables stuff.docx
@@ -4,23 +4,7 @@
   <w:body>
     <w:p>
       <w:r>
-        <w:t xml:space="preserve">Below deliverables need to be checked </w:t>
-      </w:r>
-      <w:proofErr w:type="gramStart"/>
-      <w:r>
-        <w:t>in(</w:t>
-      </w:r>
-      <w:proofErr w:type="gramEnd"/>
-      <w:r>
-        <w:t xml:space="preserve">to internal GIT or </w:t>
-      </w:r>
-      <w:proofErr w:type="spellStart"/>
-      <w:r>
-        <w:t>github</w:t>
-      </w:r>
-      <w:proofErr w:type="spellEnd"/>
-      <w:r>
-        <w:t xml:space="preserve">) </w:t>
+        <w:t xml:space="preserve">Below deliverables need to be checked in(to internal GIT or github) </w:t>
       </w:r>
     </w:p>
     <w:p>
@@ -41,13 +25,8 @@
           <w:numId w:val="1"/>
         </w:numPr>
       </w:pPr>
-      <w:proofErr w:type="spellStart"/>
-      <w:r>
-        <w:t>FrontEnd</w:t>
-      </w:r>
-      <w:proofErr w:type="spellEnd"/>
-      <w:r>
-        <w:t xml:space="preserve"> Source code</w:t>
+      <w:r>
+        <w:t>FrontEnd Source code</w:t>
       </w:r>
     </w:p>
     <w:p>
@@ -68,13 +47,8 @@
           <w:numId w:val="1"/>
         </w:numPr>
       </w:pPr>
-      <w:proofErr w:type="spellStart"/>
-      <w:r>
-        <w:t>Mid Tier</w:t>
-      </w:r>
-      <w:proofErr w:type="spellEnd"/>
-      <w:r>
-        <w:t xml:space="preserve"> Source code of all Microservices</w:t>
+      <w:r>
+        <w:t>Mid Tier Source code of all Microservices</w:t>
       </w:r>
     </w:p>
     <w:p>
@@ -200,15 +174,7 @@
         </w:numPr>
       </w:pPr>
       <w:r>
-        <w:t xml:space="preserve">Test code of Angular and </w:t>
-      </w:r>
-      <w:proofErr w:type="spellStart"/>
-      <w:r>
-        <w:t>Mid Tier</w:t>
-      </w:r>
-      <w:proofErr w:type="spellEnd"/>
-      <w:r>
-        <w:t xml:space="preserve"> need to be included</w:t>
+        <w:t>Test code of Angular and Mid Tier need to be included</w:t>
       </w:r>
     </w:p>
     <w:p>
@@ -260,14 +226,22 @@
           <w:b/>
         </w:rPr>
       </w:pPr>
-      <w:proofErr w:type="spellStart"/>
       <w:r>
         <w:rPr>
           <w:b/>
         </w:rPr>
         <w:t>Mid Tier</w:t>
       </w:r>
-      <w:proofErr w:type="spellEnd"/>
+    </w:p>
+    <w:p>
+      <w:hyperlink r:id="rId19" w:history="1">
+        <w:r>
+          <w:rPr>
+            <w:rStyle w:val="Hyperlink"/>
+          </w:rPr>
+          <w:t>https://github.com/zhangxin20180402/SBA/blob/master/company/src/test/java/com/learning/company/CompanyApplicationTests.java</w:t>
+        </w:r>
+      </w:hyperlink>
     </w:p>
     <w:p>
       <w:bookmarkStart w:id="0" w:name="_GoBack"/>
@@ -281,13 +255,8 @@
           <w:numId w:val="1"/>
         </w:numPr>
       </w:pPr>
-      <w:proofErr w:type="spellStart"/>
-      <w:r>
-        <w:t>Jmeter’s</w:t>
-      </w:r>
-      <w:proofErr w:type="spellEnd"/>
-      <w:r>
-        <w:t xml:space="preserve"> JMX file to test at</w:t>
+      <w:r>
+        <w:t>Jmeter’s JMX file to test at</w:t>
       </w:r>
       <w:r>
         <w:t xml:space="preserve"> </w:t>
@@ -297,7 +266,7 @@
       </w:r>
     </w:p>
     <w:p>
-      <w:hyperlink r:id="rId19" w:history="1">
+      <w:hyperlink r:id="rId20" w:history="1">
         <w:r>
           <w:rPr>
             <w:rStyle w:val="Hyperlink"/>
@@ -307,7 +276,7 @@
       </w:hyperlink>
     </w:p>
     <w:p>
-      <w:hyperlink r:id="rId20" w:history="1">
+      <w:hyperlink r:id="rId21" w:history="1">
         <w:r>
           <w:rPr>
             <w:rStyle w:val="Hyperlink"/>
@@ -324,14 +293,13 @@
           <w:numId w:val="1"/>
         </w:numPr>
       </w:pPr>
-      <w:proofErr w:type="spellStart"/>
-      <w:r>
+      <w:r>
+        <w:lastRenderedPageBreak/>
         <w:t>Dockerfile</w:t>
       </w:r>
-      <w:proofErr w:type="spellEnd"/>
-    </w:p>
-    <w:p>
-      <w:hyperlink r:id="rId21" w:history="1">
+    </w:p>
+    <w:p>
+      <w:hyperlink r:id="rId22" w:history="1">
         <w:r>
           <w:rPr>
             <w:rStyle w:val="Hyperlink"/>
@@ -341,7 +309,7 @@
       </w:hyperlink>
     </w:p>
     <w:p>
-      <w:hyperlink r:id="rId22" w:history="1">
+      <w:hyperlink r:id="rId23" w:history="1">
         <w:r>
           <w:rPr>
             <w:rStyle w:val="Hyperlink"/>
@@ -351,7 +319,7 @@
       </w:hyperlink>
     </w:p>
     <w:p>
-      <w:hyperlink r:id="rId23" w:history="1">
+      <w:hyperlink r:id="rId24" w:history="1">
         <w:r>
           <w:rPr>
             <w:rStyle w:val="Hyperlink"/>
@@ -361,7 +329,7 @@
       </w:hyperlink>
     </w:p>
     <w:p>
-      <w:hyperlink r:id="rId24" w:history="1">
+      <w:hyperlink r:id="rId25" w:history="1">
         <w:r>
           <w:rPr>
             <w:rStyle w:val="Hyperlink"/>
@@ -371,7 +339,7 @@
       </w:hyperlink>
     </w:p>
     <w:p>
-      <w:hyperlink r:id="rId25" w:history="1">
+      <w:hyperlink r:id="rId26" w:history="1">
         <w:r>
           <w:rPr>
             <w:rStyle w:val="Hyperlink"/>
@@ -381,7 +349,7 @@
       </w:hyperlink>
     </w:p>
     <w:p>
-      <w:hyperlink r:id="rId26" w:history="1">
+      <w:hyperlink r:id="rId27" w:history="1">
         <w:r>
           <w:rPr>
             <w:rStyle w:val="Hyperlink"/>
@@ -391,7 +359,7 @@
       </w:hyperlink>
     </w:p>
     <w:p>
-      <w:hyperlink r:id="rId27" w:history="1">
+      <w:hyperlink r:id="rId28" w:history="1">
         <w:r>
           <w:rPr>
             <w:rStyle w:val="Hyperlink"/>
@@ -401,7 +369,7 @@
       </w:hyperlink>
     </w:p>
     <w:p>
-      <w:hyperlink r:id="rId28" w:history="1">
+      <w:hyperlink r:id="rId29" w:history="1">
         <w:r>
           <w:rPr>
             <w:rStyle w:val="Hyperlink"/>
@@ -411,7 +379,7 @@
       </w:hyperlink>
     </w:p>
     <w:p>
-      <w:hyperlink r:id="rId29" w:history="1">
+      <w:hyperlink r:id="rId30" w:history="1">
         <w:r>
           <w:rPr>
             <w:rStyle w:val="Hyperlink"/>
@@ -428,22 +396,12 @@
           <w:numId w:val="1"/>
         </w:numPr>
       </w:pPr>
-      <w:proofErr w:type="spellStart"/>
-      <w:r>
-        <w:t>Jenkinsfile</w:t>
-      </w:r>
-      <w:proofErr w:type="spellEnd"/>
-      <w:r>
-        <w:t xml:space="preserve"> or Jenkins UI </w:t>
-      </w:r>
-      <w:proofErr w:type="spellStart"/>
-      <w:r>
-        <w:t>ScreenShot</w:t>
-      </w:r>
-      <w:proofErr w:type="spellEnd"/>
-    </w:p>
-    <w:p>
-      <w:hyperlink r:id="rId30" w:history="1">
+      <w:r>
+        <w:t>Jenkinsfile or Jenkins UI ScreenShot</w:t>
+      </w:r>
+    </w:p>
+    <w:p>
+      <w:hyperlink r:id="rId31" w:history="1">
         <w:r>
           <w:rPr>
             <w:rStyle w:val="Hyperlink"/>
@@ -466,19 +424,11 @@
     </w:p>
     <w:p>
       <w:r>
-        <w:t xml:space="preserve">From the cloud lab, open the </w:t>
-      </w:r>
-      <w:proofErr w:type="spellStart"/>
-      <w:r>
-        <w:t>firefox</w:t>
-      </w:r>
-      <w:proofErr w:type="spellEnd"/>
-      <w:r>
-        <w:t xml:space="preserve"> browser, call the below link.</w:t>
-      </w:r>
-    </w:p>
-    <w:p>
-      <w:hyperlink r:id="rId31" w:history="1">
+        <w:t>From the cloud lab, open the firefox browser, call the below link.</w:t>
+      </w:r>
+    </w:p>
+    <w:p>
+      <w:hyperlink r:id="rId32" w:history="1">
         <w:r>
           <w:rPr>
             <w:rStyle w:val="Hyperlink"/>

</xml_diff>